<commit_message>
Added taper to top of worm drive
printing 2nd attempt at taper now
</commit_message>
<xml_diff>
--- a/Ezekiel-SA  Resume-2020.docx
+++ b/Ezekiel-SA  Resume-2020.docx
@@ -1,6 +1,6 @@
 
 <file path=word/document.xml><?xml version="1.0" encoding="utf-8"?>
-<w:document xmlns:wpc="http://schemas.microsoft.com/office/word/2010/wordprocessingCanvas" xmlns:cx="http://schemas.microsoft.com/office/drawing/2014/chartex" xmlns:cx1="http://schemas.microsoft.com/office/drawing/2015/9/8/chartex" xmlns:cx2="http://schemas.microsoft.com/office/drawing/2015/10/21/chartex" xmlns:cx3="http://schemas.microsoft.com/office/drawing/2016/5/9/chartex" xmlns:cx4="http://schemas.microsoft.com/office/drawing/2016/5/10/chartex" xmlns:cx5="http://schemas.microsoft.com/office/drawing/2016/5/11/chartex" xmlns:cx6="http://schemas.microsoft.com/office/drawing/2016/5/12/chartex" xmlns:cx7="http://schemas.microsoft.com/office/drawing/2016/5/13/chartex" xmlns:cx8="http://schemas.microsoft.com/office/drawing/2016/5/14/chartex" xmlns:mc="http://schemas.openxmlformats.org/markup-compatibility/2006" xmlns:aink="http://schemas.microsoft.com/office/drawing/2016/ink" xmlns:am3d="http://schemas.microsoft.com/office/drawing/2017/model3d" xmlns:o="urn:schemas-microsoft-com:office:office" xmlns:r="http://schemas.openxmlformats.org/officeDocument/2006/relationships" xmlns:m="http://schemas.openxmlformats.org/officeDocument/2006/math" xmlns:v="urn:schemas-microsoft-com:vml" xmlns:wp14="http://schemas.microsoft.com/office/word/2010/wordprocessingDrawing" xmlns:wp="http://schemas.openxmlformats.org/drawingml/2006/wordprocessingDrawing" xmlns:w10="urn:schemas-microsoft-com:office:word" xmlns:w="http://schemas.openxmlformats.org/wordprocessingml/2006/main" xmlns:w14="http://schemas.microsoft.com/office/word/2010/wordml" xmlns:w15="http://schemas.microsoft.com/office/word/2012/wordml" xmlns:w16cid="http://schemas.microsoft.com/office/word/2016/wordml/cid" xmlns:w16se="http://schemas.microsoft.com/office/word/2015/wordml/symex" xmlns:wpg="http://schemas.microsoft.com/office/word/2010/wordprocessingGroup" xmlns:wpi="http://schemas.microsoft.com/office/word/2010/wordprocessingInk" xmlns:wne="http://schemas.microsoft.com/office/word/2006/wordml" xmlns:wps="http://schemas.microsoft.com/office/word/2010/wordprocessingShape" mc:Ignorable="w14 w15 w16se w16cid wp14">
+<w:document xmlns:wpc="http://schemas.microsoft.com/office/word/2010/wordprocessingCanvas" xmlns:cx="http://schemas.microsoft.com/office/drawing/2014/chartex" xmlns:cx1="http://schemas.microsoft.com/office/drawing/2015/9/8/chartex" xmlns:cx2="http://schemas.microsoft.com/office/drawing/2015/10/21/chartex" xmlns:cx3="http://schemas.microsoft.com/office/drawing/2016/5/9/chartex" xmlns:cx4="http://schemas.microsoft.com/office/drawing/2016/5/10/chartex" xmlns:cx5="http://schemas.microsoft.com/office/drawing/2016/5/11/chartex" xmlns:cx6="http://schemas.microsoft.com/office/drawing/2016/5/12/chartex" xmlns:cx7="http://schemas.microsoft.com/office/drawing/2016/5/13/chartex" xmlns:cx8="http://schemas.microsoft.com/office/drawing/2016/5/14/chartex" xmlns:mc="http://schemas.openxmlformats.org/markup-compatibility/2006" xmlns:aink="http://schemas.microsoft.com/office/drawing/2016/ink" xmlns:am3d="http://schemas.microsoft.com/office/drawing/2017/model3d" xmlns:o="urn:schemas-microsoft-com:office:office" xmlns:r="http://schemas.openxmlformats.org/officeDocument/2006/relationships" xmlns:m="http://schemas.openxmlformats.org/officeDocument/2006/math" xmlns:v="urn:schemas-microsoft-com:vml" xmlns:wp14="http://schemas.microsoft.com/office/word/2010/wordprocessingDrawing" xmlns:wp="http://schemas.openxmlformats.org/drawingml/2006/wordprocessingDrawing" xmlns:w10="urn:schemas-microsoft-com:office:word" xmlns:w="http://schemas.openxmlformats.org/wordprocessingml/2006/main" xmlns:w14="http://schemas.microsoft.com/office/word/2010/wordml" xmlns:w15="http://schemas.microsoft.com/office/word/2012/wordml" xmlns:w16cex="http://schemas.microsoft.com/office/word/2018/wordml/cex" xmlns:w16cid="http://schemas.microsoft.com/office/word/2016/wordml/cid" xmlns:w16="http://schemas.microsoft.com/office/word/2018/wordml" xmlns:w16se="http://schemas.microsoft.com/office/word/2015/wordml/symex" xmlns:wpg="http://schemas.microsoft.com/office/word/2010/wordprocessingGroup" xmlns:wpi="http://schemas.microsoft.com/office/word/2010/wordprocessingInk" xmlns:wne="http://schemas.microsoft.com/office/word/2006/wordml" xmlns:wps="http://schemas.microsoft.com/office/word/2010/wordprocessingShape" mc:Ignorable="w14 w15 w16se w16cid w16 w16cex wp14">
   <w:body>
     <w:p>
       <w:pPr>
@@ -649,7 +649,7 @@
         <w:t>GPA 3.</w:t>
       </w:r>
       <w:r>
-        <w:t>34</w:t>
+        <w:t>45</w:t>
       </w:r>
       <w:r>
         <w:t xml:space="preserve"> (out of 4)</w:t>
@@ -675,8 +675,6 @@
       <w:r>
         <w:t xml:space="preserve"> Engineering Double Major</w:t>
       </w:r>
-      <w:bookmarkStart w:id="0" w:name="_GoBack"/>
-      <w:bookmarkEnd w:id="0"/>
     </w:p>
     <w:p>
       <w:pPr>
@@ -1231,7 +1229,7 @@
         <w:t xml:space="preserve">Stocking inventory, filling student part orders, updating </w:t>
       </w:r>
       <w:r>
-        <w:t>inventory in our online database</w:t>
+        <w:t>inventory</w:t>
       </w:r>
     </w:p>
     <w:p>
@@ -1360,7 +1358,7 @@
           <w:color w:val="0070C0"/>
         </w:rPr>
       </w:pPr>
-      <w:bookmarkStart w:id="1" w:name="_Hlk39265563"/>
+      <w:bookmarkStart w:id="0" w:name="_Hlk39265563"/>
       <w:r>
         <w:rPr>
           <w:b/>
@@ -1399,7 +1397,7 @@
         <w:t>Syntheon LLC.</w:t>
       </w:r>
     </w:p>
-    <w:bookmarkEnd w:id="1"/>
+    <w:bookmarkEnd w:id="0"/>
     <w:p>
       <w:pPr>
         <w:pStyle w:val="ListParagraph"/>
@@ -1424,7 +1422,10 @@
         </w:numPr>
       </w:pPr>
       <w:r>
-        <w:t>Developed peripherals for an endoscopic device</w:t>
+        <w:t>Developed peripherals for endoscopic device</w:t>
+      </w:r>
+      <w:r>
+        <w:t>s</w:t>
       </w:r>
     </w:p>
     <w:p/>
@@ -1494,7 +1495,13 @@
         </w:numPr>
       </w:pPr>
       <w:r>
-        <w:t xml:space="preserve">Lead multiple trips into national parks.  </w:t>
+        <w:t xml:space="preserve">Lead multiple </w:t>
+      </w:r>
+      <w:r>
+        <w:t xml:space="preserve">youth </w:t>
+      </w:r>
+      <w:r>
+        <w:t xml:space="preserve">trips into national parks.  </w:t>
       </w:r>
     </w:p>
     <w:sectPr>
@@ -1512,7 +1519,7 @@
 </file>
 
 <file path=word/numbering.xml><?xml version="1.0" encoding="utf-8"?>
-<w:numbering xmlns:wpc="http://schemas.microsoft.com/office/word/2010/wordprocessingCanvas" xmlns:cx="http://schemas.microsoft.com/office/drawing/2014/chartex" xmlns:cx1="http://schemas.microsoft.com/office/drawing/2015/9/8/chartex" xmlns:cx2="http://schemas.microsoft.com/office/drawing/2015/10/21/chartex" xmlns:cx3="http://schemas.microsoft.com/office/drawing/2016/5/9/chartex" xmlns:cx4="http://schemas.microsoft.com/office/drawing/2016/5/10/chartex" xmlns:cx5="http://schemas.microsoft.com/office/drawing/2016/5/11/chartex" xmlns:cx6="http://schemas.microsoft.com/office/drawing/2016/5/12/chartex" xmlns:cx7="http://schemas.microsoft.com/office/drawing/2016/5/13/chartex" xmlns:cx8="http://schemas.microsoft.com/office/drawing/2016/5/14/chartex" xmlns:mc="http://schemas.openxmlformats.org/markup-compatibility/2006" xmlns:aink="http://schemas.microsoft.com/office/drawing/2016/ink" xmlns:am3d="http://schemas.microsoft.com/office/drawing/2017/model3d" xmlns:o="urn:schemas-microsoft-com:office:office" xmlns:r="http://schemas.openxmlformats.org/officeDocument/2006/relationships" xmlns:m="http://schemas.openxmlformats.org/officeDocument/2006/math" xmlns:v="urn:schemas-microsoft-com:vml" xmlns:wp14="http://schemas.microsoft.com/office/word/2010/wordprocessingDrawing" xmlns:wp="http://schemas.openxmlformats.org/drawingml/2006/wordprocessingDrawing" xmlns:w10="urn:schemas-microsoft-com:office:word" xmlns:w="http://schemas.openxmlformats.org/wordprocessingml/2006/main" xmlns:w14="http://schemas.microsoft.com/office/word/2010/wordml" xmlns:w15="http://schemas.microsoft.com/office/word/2012/wordml" xmlns:w16cid="http://schemas.microsoft.com/office/word/2016/wordml/cid" xmlns:w16se="http://schemas.microsoft.com/office/word/2015/wordml/symex" xmlns:wpg="http://schemas.microsoft.com/office/word/2010/wordprocessingGroup" xmlns:wpi="http://schemas.microsoft.com/office/word/2010/wordprocessingInk" xmlns:wne="http://schemas.microsoft.com/office/word/2006/wordml" xmlns:wps="http://schemas.microsoft.com/office/word/2010/wordprocessingShape" mc:Ignorable="w14 w15 w16se w16cid wp14">
+<w:numbering xmlns:wpc="http://schemas.microsoft.com/office/word/2010/wordprocessingCanvas" xmlns:cx="http://schemas.microsoft.com/office/drawing/2014/chartex" xmlns:cx1="http://schemas.microsoft.com/office/drawing/2015/9/8/chartex" xmlns:cx2="http://schemas.microsoft.com/office/drawing/2015/10/21/chartex" xmlns:cx3="http://schemas.microsoft.com/office/drawing/2016/5/9/chartex" xmlns:cx4="http://schemas.microsoft.com/office/drawing/2016/5/10/chartex" xmlns:cx5="http://schemas.microsoft.com/office/drawing/2016/5/11/chartex" xmlns:cx6="http://schemas.microsoft.com/office/drawing/2016/5/12/chartex" xmlns:cx7="http://schemas.microsoft.com/office/drawing/2016/5/13/chartex" xmlns:cx8="http://schemas.microsoft.com/office/drawing/2016/5/14/chartex" xmlns:mc="http://schemas.openxmlformats.org/markup-compatibility/2006" xmlns:aink="http://schemas.microsoft.com/office/drawing/2016/ink" xmlns:am3d="http://schemas.microsoft.com/office/drawing/2017/model3d" xmlns:o="urn:schemas-microsoft-com:office:office" xmlns:r="http://schemas.openxmlformats.org/officeDocument/2006/relationships" xmlns:m="http://schemas.openxmlformats.org/officeDocument/2006/math" xmlns:v="urn:schemas-microsoft-com:vml" xmlns:wp14="http://schemas.microsoft.com/office/word/2010/wordprocessingDrawing" xmlns:wp="http://schemas.openxmlformats.org/drawingml/2006/wordprocessingDrawing" xmlns:w10="urn:schemas-microsoft-com:office:word" xmlns:w="http://schemas.openxmlformats.org/wordprocessingml/2006/main" xmlns:w14="http://schemas.microsoft.com/office/word/2010/wordml" xmlns:w15="http://schemas.microsoft.com/office/word/2012/wordml" xmlns:w16cex="http://schemas.microsoft.com/office/word/2018/wordml/cex" xmlns:w16cid="http://schemas.microsoft.com/office/word/2016/wordml/cid" xmlns:w16="http://schemas.microsoft.com/office/word/2018/wordml" xmlns:w16se="http://schemas.microsoft.com/office/word/2015/wordml/symex" xmlns:wpg="http://schemas.microsoft.com/office/word/2010/wordprocessingGroup" xmlns:wpi="http://schemas.microsoft.com/office/word/2010/wordprocessingInk" xmlns:wne="http://schemas.microsoft.com/office/word/2006/wordml" xmlns:wps="http://schemas.microsoft.com/office/word/2010/wordprocessingShape" mc:Ignorable="w14 w15 w16se w16cid w16 w16cex wp14">
   <w:abstractNum w:abstractNumId="0" w15:restartNumberingAfterBreak="0">
     <w:nsid w:val="FFFFFF89"/>
     <w:multiLevelType w:val="singleLevel"/>
@@ -3201,7 +3208,7 @@
 </file>
 
 <file path=word/styles.xml><?xml version="1.0" encoding="utf-8"?>
-<w:styles xmlns:mc="http://schemas.openxmlformats.org/markup-compatibility/2006" xmlns:r="http://schemas.openxmlformats.org/officeDocument/2006/relationships" xmlns:w="http://schemas.openxmlformats.org/wordprocessingml/2006/main" xmlns:w14="http://schemas.microsoft.com/office/word/2010/wordml" xmlns:w15="http://schemas.microsoft.com/office/word/2012/wordml" xmlns:w16cid="http://schemas.microsoft.com/office/word/2016/wordml/cid" xmlns:w16se="http://schemas.microsoft.com/office/word/2015/wordml/symex" mc:Ignorable="w14 w15 w16se w16cid">
+<w:styles xmlns:mc="http://schemas.openxmlformats.org/markup-compatibility/2006" xmlns:r="http://schemas.openxmlformats.org/officeDocument/2006/relationships" xmlns:w="http://schemas.openxmlformats.org/wordprocessingml/2006/main" xmlns:w14="http://schemas.microsoft.com/office/word/2010/wordml" xmlns:w15="http://schemas.microsoft.com/office/word/2012/wordml" xmlns:w16cex="http://schemas.microsoft.com/office/word/2018/wordml/cex" xmlns:w16cid="http://schemas.microsoft.com/office/word/2016/wordml/cid" xmlns:w16="http://schemas.microsoft.com/office/word/2018/wordml" xmlns:w16se="http://schemas.microsoft.com/office/word/2015/wordml/symex" mc:Ignorable="w14 w15 w16se w16cid w16 w16cex">
   <w:docDefaults>
     <w:rPrDefault>
       <w:rPr>

</xml_diff>